<commit_message>
Modified the turing test answers
</commit_message>
<xml_diff>
--- a/Modified Unplugged Activities as Word Docs/Alternate CSUnplugged Turing Test Student Questions.docx
+++ b/Modified Unplugged Activities as Word Docs/Alternate CSUnplugged Turing Test Student Questions.docx
@@ -634,22 +634,25 @@
     </w:p>
     <w:p>
       <w:pPr>
-        <w:pStyle w:val="ListParagraph"/>
+        <w:widowControl/>
         <w:spacing w:after="0" w:line="240" w:lineRule="auto"/>
-        <w:ind w:left="460" w:right="-20" w:firstLine="260"/>
-        <w:rPr>
-          <w:rFonts w:ascii="Times New Roman" w:eastAsia="Arial" w:hAnsi="Times New Roman" w:cs="Times New Roman"/>
-          <w:sz w:val="28"/>
-          <w:szCs w:val="28"/>
-        </w:rPr>
-      </w:pPr>
-      <w:r>
-        <w:rPr>
-          <w:rFonts w:ascii="Times New Roman" w:eastAsia="Arial" w:hAnsi="Times New Roman" w:cs="Times New Roman"/>
-          <w:sz w:val="28"/>
-          <w:szCs w:val="28"/>
-        </w:rPr>
-        <w:t>Why did you go off topic?</w:t>
+        <w:ind w:firstLine="460"/>
+        <w:rPr>
+          <w:rFonts w:ascii="Times New Roman" w:eastAsia="Times New Roman" w:hAnsi="Times New Roman" w:cs="Times New Roman"/>
+          <w:sz w:val="28"/>
+          <w:szCs w:val="28"/>
+        </w:rPr>
+      </w:pPr>
+      <w:bookmarkStart w:id="0" w:name="_GoBack"/>
+      <w:bookmarkEnd w:id="0"/>
+      <w:r>
+        <w:rPr>
+          <w:rFonts w:ascii="Times New Roman" w:eastAsia="Times New Roman" w:hAnsi="Times New Roman" w:cs="Times New Roman"/>
+          <w:bCs/>
+          <w:sz w:val="28"/>
+          <w:szCs w:val="28"/>
+        </w:rPr>
+        <w:t>He was a good chidren's author, his books were funny.</w:t>
       </w:r>
     </w:p>
     <w:p>
@@ -1934,7 +1937,7 @@
           <w:sz w:val="28"/>
           <w:szCs w:val="28"/>
         </w:rPr>
-        <w:t>That’s a good question. What’s the square root of 144?</w:t>
+        <w:t>Math’s not my strong suit.</w:t>
       </w:r>
     </w:p>
     <w:p>
@@ -2416,7 +2419,6 @@
           <w:szCs w:val="28"/>
         </w:rPr>
       </w:pPr>
-      <w:proofErr w:type="gramStart"/>
       <w:r>
         <w:rPr>
           <w:rFonts w:ascii="Times New Roman" w:hAnsi="Times New Roman" w:cs="Times New Roman"/>
@@ -2426,7 +2428,6 @@
         </w:rPr>
         <w:t>Ballroom dancing, yes.</w:t>
       </w:r>
-      <w:proofErr w:type="gramEnd"/>
     </w:p>
     <w:p>
       <w:pPr>
@@ -2642,7 +2643,6 @@
           <w:szCs w:val="28"/>
         </w:rPr>
       </w:pPr>
-      <w:proofErr w:type="gramStart"/>
       <w:r>
         <w:rPr>
           <w:rFonts w:ascii="Times New Roman" w:eastAsia="Arial" w:hAnsi="Times New Roman" w:cs="Times New Roman"/>
@@ -2657,16 +2657,7 @@
           <w:sz w:val="28"/>
           <w:szCs w:val="28"/>
         </w:rPr>
-        <w:t>s</w:t>
-      </w:r>
-      <w:proofErr w:type="gramEnd"/>
-      <w:r>
-        <w:rPr>
-          <w:rFonts w:ascii="Times New Roman" w:eastAsia="Arial" w:hAnsi="Times New Roman" w:cs="Times New Roman"/>
-          <w:sz w:val="28"/>
-          <w:szCs w:val="28"/>
-        </w:rPr>
-        <w:t xml:space="preserve"> [</w:t>
+        <w:t>s [</w:t>
       </w:r>
       <w:r>
         <w:rPr>
@@ -2843,7 +2834,6 @@
           <w:szCs w:val="28"/>
         </w:rPr>
       </w:pPr>
-      <w:proofErr w:type="gramStart"/>
       <w:r>
         <w:rPr>
           <w:rFonts w:ascii="Times New Roman" w:hAnsi="Times New Roman" w:cs="Times New Roman"/>
@@ -2852,7 +2842,6 @@
         </w:rPr>
         <w:t>Depends where you live.</w:t>
       </w:r>
-      <w:proofErr w:type="gramEnd"/>
     </w:p>
     <w:p>
       <w:pPr>
@@ -4101,23 +4090,13 @@
           <w:szCs w:val="28"/>
         </w:rPr>
       </w:pPr>
-      <w:proofErr w:type="gramStart"/>
-      <w:r>
-        <w:rPr>
-          <w:rFonts w:ascii="Times New Roman" w:eastAsia="Arial" w:hAnsi="Times New Roman" w:cs="Times New Roman"/>
-          <w:sz w:val="28"/>
-          <w:szCs w:val="28"/>
-        </w:rPr>
-        <w:t>Canada and Mexico.</w:t>
-      </w:r>
-      <w:proofErr w:type="gramEnd"/>
-      <w:r>
-        <w:rPr>
-          <w:rFonts w:ascii="Times New Roman" w:eastAsia="Arial" w:hAnsi="Times New Roman" w:cs="Times New Roman"/>
-          <w:sz w:val="28"/>
-          <w:szCs w:val="28"/>
-        </w:rPr>
-        <w:t xml:space="preserve"> I’ve been to Mexico.</w:t>
+      <w:r>
+        <w:rPr>
+          <w:rFonts w:ascii="Times New Roman" w:eastAsia="Arial" w:hAnsi="Times New Roman" w:cs="Times New Roman"/>
+          <w:sz w:val="28"/>
+          <w:szCs w:val="28"/>
+        </w:rPr>
+        <w:t>Canada and Mexico. I’ve been to Mexico.</w:t>
       </w:r>
     </w:p>
     <w:p>
@@ -4629,18 +4608,8 @@
           <w:sz w:val="28"/>
           <w:szCs w:val="28"/>
         </w:rPr>
-        <w:t xml:space="preserve">Answers taken from </w:t>
-      </w:r>
-      <w:r>
-        <w:rPr>
-          <w:rFonts w:ascii="Times New Roman" w:eastAsia="Arial" w:hAnsi="Times New Roman" w:cs="Times New Roman"/>
-          <w:sz w:val="28"/>
-          <w:szCs w:val="28"/>
-        </w:rPr>
-        <w:t>http://www.cleverbot.com/</w:t>
-      </w:r>
-      <w:bookmarkStart w:id="0" w:name="_GoBack"/>
-      <w:bookmarkEnd w:id="0"/>
+        <w:t>Answers taken from http://www.cleverbot.com/</w:t>
+      </w:r>
     </w:p>
     <w:sectPr>
       <w:type w:val="continuous"/>

</xml_diff>